<commit_message>
adding files en folders and libraries in the html files
</commit_message>
<xml_diff>
--- a/Projektplan.docx
+++ b/Projektplan.docx
@@ -1202,16 +1202,7 @@
         <w:t xml:space="preserve">information. De filmer som kommer att vara på hemsidan kommer också endast att vara exempel på filmer och dessa kommer inte att förändras på det sättet som de kommer att göra på den riktiga biografens hemsida då filmer slutar att visas </w:t>
       </w:r>
       <w:r>
-        <w:t>o.s.v.</w:t>
-      </w:r>
-      <w:r>
-        <w:t xml:space="preserve"> </w:t>
-      </w:r>
-      <w:r>
-        <w:t xml:space="preserve">Hemsidan är också väldigt stor p.g.a. att det finns så många filmer, vilket betyder att jag kommer </w:t>
-      </w:r>
-      <w:r>
-        <w:t xml:space="preserve">minska antalet sidor som jag designar för att i stället fokusera på kvaliteten. </w:t>
+        <w:t xml:space="preserve">o.s.v. Hemsidan är också väldigt stor p.g.a. att det finns så många filmer, vilket betyder att jag kommer minska antalet sidor som jag designar för att i stället fokusera på kvaliteten. </w:t>
       </w:r>
     </w:p>
     <w:p/>
@@ -1420,6 +1411,7 @@
           </w:tcPr>
           <w:p>
             <w:pPr>
+              <w:jc w:val="left"/>
               <w:cnfStyle w:val="000000000000" w:firstRow="0" w:lastRow="0" w:firstColumn="0" w:lastColumn="0" w:oddVBand="0" w:evenVBand="0" w:oddHBand="0" w:evenHBand="0" w:firstRowFirstColumn="0" w:firstRowLastColumn="0" w:lastRowFirstColumn="0" w:lastRowLastColumn="0"/>
             </w:pPr>
             <w:r>
@@ -1433,6 +1425,7 @@
           </w:tcPr>
           <w:p>
             <w:pPr>
+              <w:jc w:val="left"/>
               <w:cnfStyle w:val="000000000000" w:firstRow="0" w:lastRow="0" w:firstColumn="0" w:lastColumn="0" w:oddVBand="0" w:evenVBand="0" w:oddHBand="0" w:evenHBand="0" w:firstRowFirstColumn="0" w:firstRowLastColumn="0" w:lastRowFirstColumn="0" w:lastRowLastColumn="0"/>
             </w:pPr>
             <w:r>
@@ -1580,6 +1573,7 @@
           </w:tcPr>
           <w:p>
             <w:pPr>
+              <w:jc w:val="left"/>
               <w:cnfStyle w:val="000000000000" w:firstRow="0" w:lastRow="0" w:firstColumn="0" w:lastColumn="0" w:oddVBand="0" w:evenVBand="0" w:oddHBand="0" w:evenHBand="0" w:firstRowFirstColumn="0" w:firstRowLastColumn="0" w:lastRowFirstColumn="0" w:lastRowLastColumn="0"/>
             </w:pPr>
             <w:r>
@@ -4965,6 +4959,15 @@
 </file>
 
 <file path=customXml/item1.xml><?xml version="1.0" encoding="utf-8"?>
+<?mso-contentType ?>
+<FormTemplates xmlns="http://schemas.microsoft.com/sharepoint/v3/contenttype/forms">
+  <Display>DocumentLibraryForm</Display>
+  <Edit>DocumentLibraryForm</Edit>
+  <New>DocumentLibraryForm</New>
+</FormTemplates>
+</file>
+
+<file path=customXml/item2.xml><?xml version="1.0" encoding="utf-8"?>
 <b:Sources xmlns:b="http://schemas.openxmlformats.org/officeDocument/2006/bibliography" xmlns="http://schemas.openxmlformats.org/officeDocument/2006/bibliography" SelectedStyle="\APASixthEditionOfficeOnline.xsl" StyleName="APA" Version="6">
   <b:Source>
     <b:Tag>Ric17</b:Tag>
@@ -5080,16 +5083,15 @@
 </b:Sources>
 </file>
 
-<file path=customXml/item2.xml><?xml version="1.0" encoding="utf-8"?>
-<?mso-contentType ?>
-<FormTemplates xmlns="http://schemas.microsoft.com/sharepoint/v3/contenttype/forms">
-  <Display>DocumentLibraryForm</Display>
-  <Edit>DocumentLibraryForm</Edit>
-  <New>DocumentLibraryForm</New>
-</FormTemplates>
+<file path=customXml/item3.xml><?xml version="1.0" encoding="utf-8"?>
+<p:properties xmlns:p="http://schemas.microsoft.com/office/2006/metadata/properties" xmlns:xsi="http://www.w3.org/2001/XMLSchema-instance" xmlns:pc="http://schemas.microsoft.com/office/infopath/2007/PartnerControls">
+  <documentManagement>
+    <ReferenceId xmlns="84abbfe3-091a-40e6-86d0-11b08bfcbb8d" xsi:nil="true"/>
+  </documentManagement>
+</p:properties>
 </file>
 
-<file path=customXml/item3.xml><?xml version="1.0" encoding="utf-8"?>
+<file path=customXml/item4.xml><?xml version="1.0" encoding="utf-8"?>
 <ct:contentTypeSchema xmlns:ct="http://schemas.microsoft.com/office/2006/metadata/contentType" xmlns:ma="http://schemas.microsoft.com/office/2006/metadata/properties/metaAttributes" ct:_="" ma:_="" ma:contentTypeName="dokument" ma:contentTypeID="0x0101005889082008750348BBF3F89049F54A16" ma:contentTypeVersion="3" ma:contentTypeDescription="Skapa ett nytt dokument." ma:contentTypeScope="" ma:versionID="c6df42030ea44d18ae90d489858d9deb">
   <xsd:schema xmlns:xsd="http://www.w3.org/2001/XMLSchema" xmlns:xs="http://www.w3.org/2001/XMLSchema" xmlns:p="http://schemas.microsoft.com/office/2006/metadata/properties" xmlns:ns2="84abbfe3-091a-40e6-86d0-11b08bfcbb8d" targetNamespace="http://schemas.microsoft.com/office/2006/metadata/properties" ma:root="true" ma:fieldsID="c09d5cee99b747d1cbe1c3ba81c379dd" ns2:_="">
     <xsd:import namespace="84abbfe3-091a-40e6-86d0-11b08bfcbb8d"/>
@@ -5227,15 +5229,15 @@
 </ct:contentTypeSchema>
 </file>
 
-<file path=customXml/item4.xml><?xml version="1.0" encoding="utf-8"?>
-<p:properties xmlns:p="http://schemas.microsoft.com/office/2006/metadata/properties" xmlns:xsi="http://www.w3.org/2001/XMLSchema-instance" xmlns:pc="http://schemas.microsoft.com/office/infopath/2007/PartnerControls">
-  <documentManagement>
-    <ReferenceId xmlns="84abbfe3-091a-40e6-86d0-11b08bfcbb8d" xsi:nil="true"/>
-  </documentManagement>
-</p:properties>
+<file path=customXml/itemProps1.xml><?xml version="1.0" encoding="utf-8"?>
+<ds:datastoreItem xmlns:ds="http://schemas.openxmlformats.org/officeDocument/2006/customXml" ds:itemID="{B07647EA-6FDA-4537-A7D0-FDDCBDD82711}">
+  <ds:schemaRefs>
+    <ds:schemaRef ds:uri="http://schemas.microsoft.com/sharepoint/v3/contenttype/forms"/>
+  </ds:schemaRefs>
+</ds:datastoreItem>
 </file>
 
-<file path=customXml/itemProps1.xml><?xml version="1.0" encoding="utf-8"?>
+<file path=customXml/itemProps2.xml><?xml version="1.0" encoding="utf-8"?>
 <ds:datastoreItem xmlns:ds="http://schemas.openxmlformats.org/officeDocument/2006/customXml" ds:itemID="{1C2873C2-6A9F-49E9-A1D5-0B61B4CAB059}">
   <ds:schemaRefs>
     <ds:schemaRef ds:uri="http://schemas.openxmlformats.org/officeDocument/2006/bibliography"/>
@@ -5243,15 +5245,17 @@
 </ds:datastoreItem>
 </file>
 
-<file path=customXml/itemProps2.xml><?xml version="1.0" encoding="utf-8"?>
-<ds:datastoreItem xmlns:ds="http://schemas.openxmlformats.org/officeDocument/2006/customXml" ds:itemID="{B07647EA-6FDA-4537-A7D0-FDDCBDD82711}">
+<file path=customXml/itemProps3.xml><?xml version="1.0" encoding="utf-8"?>
+<ds:datastoreItem xmlns:ds="http://schemas.openxmlformats.org/officeDocument/2006/customXml" ds:itemID="{E09B62D4-BE85-4AE1-B0ED-FAD0FBEEA6C3}">
   <ds:schemaRefs>
-    <ds:schemaRef ds:uri="http://schemas.microsoft.com/sharepoint/v3/contenttype/forms"/>
+    <ds:schemaRef ds:uri="http://schemas.microsoft.com/office/2006/metadata/properties"/>
+    <ds:schemaRef ds:uri="http://schemas.microsoft.com/office/infopath/2007/PartnerControls"/>
+    <ds:schemaRef ds:uri="84abbfe3-091a-40e6-86d0-11b08bfcbb8d"/>
   </ds:schemaRefs>
 </ds:datastoreItem>
 </file>
 
-<file path=customXml/itemProps3.xml><?xml version="1.0" encoding="utf-8"?>
+<file path=customXml/itemProps4.xml><?xml version="1.0" encoding="utf-8"?>
 <ds:datastoreItem xmlns:ds="http://schemas.openxmlformats.org/officeDocument/2006/customXml" ds:itemID="{A4839484-E257-4283-99C6-99AC1A7825CA}">
   <ds:schemaRefs>
     <ds:schemaRef ds:uri="http://schemas.microsoft.com/office/2006/metadata/contentType"/>
@@ -5267,14 +5271,4 @@
     <ds:schemaRef ds:uri="http://schemas.microsoft.com/internal/obd"/>
   </ds:schemaRefs>
 </ds:datastoreItem>
-</file>
-
-<file path=customXml/itemProps4.xml><?xml version="1.0" encoding="utf-8"?>
-<ds:datastoreItem xmlns:ds="http://schemas.openxmlformats.org/officeDocument/2006/customXml" ds:itemID="{E09B62D4-BE85-4AE1-B0ED-FAD0FBEEA6C3}">
-  <ds:schemaRefs>
-    <ds:schemaRef ds:uri="http://schemas.microsoft.com/office/2006/metadata/properties"/>
-    <ds:schemaRef ds:uri="http://schemas.microsoft.com/office/infopath/2007/PartnerControls"/>
-    <ds:schemaRef ds:uri="84abbfe3-091a-40e6-86d0-11b08bfcbb8d"/>
-  </ds:schemaRefs>
-</ds:datastoreItem>
 </file>
</xml_diff>